<commit_message>
add some things of the documentation
</commit_message>
<xml_diff>
--- a/holding_animals_1_1-master/holding_animals1/docs/2019-2_APII_U2_Laboratorio_Enunciado.docx
+++ b/holding_animals_1_1-master/holding_animals1/docs/2019-2_APII_U2_Laboratorio_Enunciado.docx
@@ -344,7 +344,7 @@
         </w:rPr>
         <w:t xml:space="preserve">, un repositorio en GitHub o un proyecto GitLab. Su trabajo debe ser gestionado con git desde el inicio del desarrollo, los commit deben hacerse regularmente, así como los push al remoto. Esto se verificará con las fechas de los commits. En el momento de la fecha de entrega máxima, usted debe hacer público su repositorio. Recuerde las convenciones de nombre y estructura de directorios indicadas en esta </w:t>
       </w:r>
-      <w:hyperlink r:id="rId7">
+      <w:hyperlink r:id="rId8">
         <w:r>
           <w:rPr>
             <w:color w:val="1155CC"/>
@@ -981,7 +981,7 @@
                     <pic:cNvPicPr preferRelativeResize="0"/>
                   </pic:nvPicPr>
                   <pic:blipFill>
-                    <a:blip r:embed="rId8"/>
+                    <a:blip r:embed="rId9"/>
                     <a:srcRect/>
                     <a:stretch>
                       <a:fillRect/>
@@ -2129,7 +2129,28 @@
                 <w:sz w:val="24"/>
                 <w:szCs w:val="24"/>
               </w:rPr>
-              <w:t>RF4</w:t>
+              <w:t>R</w:t>
+            </w:r>
+            <w:r>
+              <w:rPr>
+                <w:sz w:val="24"/>
+                <w:szCs w:val="24"/>
+              </w:rPr>
+              <w:t>N</w:t>
+            </w:r>
+            <w:r>
+              <w:rPr>
+                <w:sz w:val="24"/>
+                <w:szCs w:val="24"/>
+              </w:rPr>
+              <w:t>F</w:t>
+            </w:r>
+            <w:r>
+              <w:rPr>
+                <w:sz w:val="24"/>
+                <w:szCs w:val="24"/>
+              </w:rPr>
+              <w:t>1</w:t>
             </w:r>
             <w:r>
               <w:rPr>
@@ -2887,14 +2908,7 @@
                 <w:sz w:val="24"/>
                 <w:szCs w:val="24"/>
               </w:rPr>
-              <w:t xml:space="preserve">RF7 Hacer búsquedas de </w:t>
-            </w:r>
-            <w:r>
-              <w:rPr>
-                <w:sz w:val="24"/>
-                <w:szCs w:val="24"/>
-              </w:rPr>
-              <w:t>manera tradicional y búsqueda binaria</w:t>
+              <w:t>RF7 Hacer búsquedas de manera tradicional y búsqueda binaria</w:t>
             </w:r>
           </w:p>
         </w:tc>
@@ -3508,6 +3522,153 @@
         <w:jc w:val="both"/>
       </w:pPr>
     </w:p>
+    <w:tbl>
+      <w:tblPr>
+        <w:tblStyle w:val="Tablaconcuadrcula"/>
+        <w:tblW w:w="0" w:type="auto"/>
+        <w:tblLook w:val="04A0" w:firstRow="1" w:lastRow="0" w:firstColumn="1" w:lastColumn="0" w:noHBand="0" w:noVBand="1"/>
+      </w:tblPr>
+      <w:tblGrid>
+        <w:gridCol w:w="5395"/>
+        <w:gridCol w:w="5395"/>
+      </w:tblGrid>
+      <w:tr>
+        <w:tc>
+          <w:tcPr>
+            <w:tcW w:w="5395" w:type="dxa"/>
+          </w:tcPr>
+          <w:p>
+            <w:pPr>
+              <w:tabs>
+                <w:tab w:val="left" w:pos="6915"/>
+              </w:tabs>
+              <w:jc w:val="both"/>
+            </w:pPr>
+            <w:r>
+              <w:t>Nombre:</w:t>
+            </w:r>
+          </w:p>
+        </w:tc>
+        <w:tc>
+          <w:tcPr>
+            <w:tcW w:w="5395" w:type="dxa"/>
+          </w:tcPr>
+          <w:p>
+            <w:pPr>
+              <w:tabs>
+                <w:tab w:val="left" w:pos="6915"/>
+              </w:tabs>
+              <w:jc w:val="both"/>
+            </w:pPr>
+            <w:r>
+              <w:t>RF10 Hacer una verificación sobre los dueños que no sean repetidos</w:t>
+            </w:r>
+          </w:p>
+        </w:tc>
+      </w:tr>
+      <w:tr>
+        <w:tc>
+          <w:tcPr>
+            <w:tcW w:w="5395" w:type="dxa"/>
+          </w:tcPr>
+          <w:p>
+            <w:pPr>
+              <w:tabs>
+                <w:tab w:val="left" w:pos="6915"/>
+              </w:tabs>
+              <w:jc w:val="both"/>
+            </w:pPr>
+            <w:r>
+              <w:t>Resumen:</w:t>
+            </w:r>
+          </w:p>
+        </w:tc>
+        <w:tc>
+          <w:tcPr>
+            <w:tcW w:w="5395" w:type="dxa"/>
+          </w:tcPr>
+          <w:p>
+            <w:pPr>
+              <w:tabs>
+                <w:tab w:val="left" w:pos="6915"/>
+              </w:tabs>
+              <w:jc w:val="both"/>
+            </w:pPr>
+            <w:r>
+              <w:t>Se verifica dentro del programa que los dueños no sean iguales a los que hay por defecto</w:t>
+            </w:r>
+          </w:p>
+        </w:tc>
+      </w:tr>
+      <w:tr>
+        <w:tc>
+          <w:tcPr>
+            <w:tcW w:w="5395" w:type="dxa"/>
+          </w:tcPr>
+          <w:p>
+            <w:pPr>
+              <w:tabs>
+                <w:tab w:val="left" w:pos="6915"/>
+              </w:tabs>
+              <w:jc w:val="both"/>
+            </w:pPr>
+            <w:r>
+              <w:t>Entradas:</w:t>
+            </w:r>
+          </w:p>
+        </w:tc>
+        <w:tc>
+          <w:tcPr>
+            <w:tcW w:w="5395" w:type="dxa"/>
+          </w:tcPr>
+          <w:p>
+            <w:pPr>
+              <w:tabs>
+                <w:tab w:val="left" w:pos="6915"/>
+              </w:tabs>
+              <w:jc w:val="both"/>
+            </w:pPr>
+            <w:r>
+              <w:t>-id del dueño</w:t>
+            </w:r>
+          </w:p>
+        </w:tc>
+      </w:tr>
+      <w:tr>
+        <w:tc>
+          <w:tcPr>
+            <w:tcW w:w="5395" w:type="dxa"/>
+          </w:tcPr>
+          <w:p>
+            <w:pPr>
+              <w:tabs>
+                <w:tab w:val="left" w:pos="6915"/>
+              </w:tabs>
+              <w:jc w:val="both"/>
+            </w:pPr>
+            <w:r>
+              <w:t>Resultados:</w:t>
+            </w:r>
+          </w:p>
+        </w:tc>
+        <w:tc>
+          <w:tcPr>
+            <w:tcW w:w="5395" w:type="dxa"/>
+          </w:tcPr>
+          <w:p>
+            <w:pPr>
+              <w:tabs>
+                <w:tab w:val="left" w:pos="6915"/>
+              </w:tabs>
+              <w:jc w:val="both"/>
+            </w:pPr>
+            <w:r>
+              <w:t>Se hace la verificación del dueño</w:t>
+            </w:r>
+          </w:p>
+        </w:tc>
+      </w:tr>
+    </w:tbl>
     <w:p>
       <w:pPr>
         <w:tabs>
@@ -3516,6 +3677,153 @@
         <w:jc w:val="both"/>
       </w:pPr>
     </w:p>
+    <w:tbl>
+      <w:tblPr>
+        <w:tblStyle w:val="Tablaconcuadrcula"/>
+        <w:tblW w:w="0" w:type="auto"/>
+        <w:tblLook w:val="04A0" w:firstRow="1" w:lastRow="0" w:firstColumn="1" w:lastColumn="0" w:noHBand="0" w:noVBand="1"/>
+      </w:tblPr>
+      <w:tblGrid>
+        <w:gridCol w:w="5395"/>
+        <w:gridCol w:w="5395"/>
+      </w:tblGrid>
+      <w:tr>
+        <w:tc>
+          <w:tcPr>
+            <w:tcW w:w="5395" w:type="dxa"/>
+          </w:tcPr>
+          <w:p>
+            <w:pPr>
+              <w:tabs>
+                <w:tab w:val="left" w:pos="6915"/>
+              </w:tabs>
+              <w:jc w:val="both"/>
+            </w:pPr>
+            <w:r>
+              <w:t>Nombre:</w:t>
+            </w:r>
+          </w:p>
+        </w:tc>
+        <w:tc>
+          <w:tcPr>
+            <w:tcW w:w="5395" w:type="dxa"/>
+          </w:tcPr>
+          <w:p>
+            <w:pPr>
+              <w:tabs>
+                <w:tab w:val="left" w:pos="6915"/>
+              </w:tabs>
+              <w:jc w:val="both"/>
+            </w:pPr>
+            <w:r>
+              <w:t>RF11 Hacer métodos de ordenamientos implementado la interfaz Comparable y comparator</w:t>
+            </w:r>
+          </w:p>
+        </w:tc>
+      </w:tr>
+      <w:tr>
+        <w:tc>
+          <w:tcPr>
+            <w:tcW w:w="5395" w:type="dxa"/>
+          </w:tcPr>
+          <w:p>
+            <w:pPr>
+              <w:tabs>
+                <w:tab w:val="left" w:pos="6915"/>
+              </w:tabs>
+              <w:jc w:val="both"/>
+            </w:pPr>
+            <w:r>
+              <w:t>Resumen:</w:t>
+            </w:r>
+          </w:p>
+        </w:tc>
+        <w:tc>
+          <w:tcPr>
+            <w:tcW w:w="5395" w:type="dxa"/>
+          </w:tcPr>
+          <w:p>
+            <w:pPr>
+              <w:tabs>
+                <w:tab w:val="left" w:pos="6915"/>
+              </w:tabs>
+              <w:jc w:val="both"/>
+            </w:pPr>
+            <w:r>
+              <w:t>Se utiliza los métodos de ordenamiento de objetos de las interfaces para poder ordenar los objetos</w:t>
+            </w:r>
+          </w:p>
+        </w:tc>
+      </w:tr>
+      <w:tr>
+        <w:tc>
+          <w:tcPr>
+            <w:tcW w:w="5395" w:type="dxa"/>
+          </w:tcPr>
+          <w:p>
+            <w:pPr>
+              <w:tabs>
+                <w:tab w:val="left" w:pos="6915"/>
+              </w:tabs>
+              <w:jc w:val="both"/>
+            </w:pPr>
+            <w:r>
+              <w:t>Entradas</w:t>
+            </w:r>
+          </w:p>
+        </w:tc>
+        <w:tc>
+          <w:tcPr>
+            <w:tcW w:w="5395" w:type="dxa"/>
+          </w:tcPr>
+          <w:p>
+            <w:pPr>
+              <w:tabs>
+                <w:tab w:val="left" w:pos="6915"/>
+              </w:tabs>
+              <w:jc w:val="both"/>
+            </w:pPr>
+            <w:r>
+              <w:t>Ninguno</w:t>
+            </w:r>
+          </w:p>
+        </w:tc>
+      </w:tr>
+      <w:tr>
+        <w:tc>
+          <w:tcPr>
+            <w:tcW w:w="5395" w:type="dxa"/>
+          </w:tcPr>
+          <w:p>
+            <w:pPr>
+              <w:tabs>
+                <w:tab w:val="left" w:pos="6915"/>
+              </w:tabs>
+              <w:jc w:val="both"/>
+            </w:pPr>
+            <w:r>
+              <w:t>Resultado:</w:t>
+            </w:r>
+          </w:p>
+        </w:tc>
+        <w:tc>
+          <w:tcPr>
+            <w:tcW w:w="5395" w:type="dxa"/>
+          </w:tcPr>
+          <w:p>
+            <w:pPr>
+              <w:tabs>
+                <w:tab w:val="left" w:pos="6915"/>
+              </w:tabs>
+              <w:jc w:val="both"/>
+            </w:pPr>
+            <w:r>
+              <w:t>Se hace los métodos de ordenamiento de las interfaces</w:t>
+            </w:r>
+          </w:p>
+        </w:tc>
+      </w:tr>
+    </w:tbl>
     <w:p>
       <w:pPr>
         <w:tabs>
@@ -3523,11 +3831,343 @@
         </w:tabs>
         <w:jc w:val="both"/>
       </w:pPr>
+    </w:p>
+    <w:tbl>
+      <w:tblPr>
+        <w:tblStyle w:val="Tablaconcuadrcula"/>
+        <w:tblW w:w="0" w:type="auto"/>
+        <w:tblLook w:val="04A0" w:firstRow="1" w:lastRow="0" w:firstColumn="1" w:lastColumn="0" w:noHBand="0" w:noVBand="1"/>
+      </w:tblPr>
+      <w:tblGrid>
+        <w:gridCol w:w="5395"/>
+        <w:gridCol w:w="5395"/>
+      </w:tblGrid>
+      <w:tr>
+        <w:tc>
+          <w:tcPr>
+            <w:tcW w:w="5395" w:type="dxa"/>
+          </w:tcPr>
+          <w:p>
+            <w:pPr>
+              <w:tabs>
+                <w:tab w:val="left" w:pos="6915"/>
+              </w:tabs>
+              <w:jc w:val="both"/>
+            </w:pPr>
+            <w:r>
+              <w:t>Nombre:</w:t>
+            </w:r>
+          </w:p>
+        </w:tc>
+        <w:tc>
+          <w:tcPr>
+            <w:tcW w:w="5395" w:type="dxa"/>
+          </w:tcPr>
+          <w:p>
+            <w:pPr>
+              <w:tabs>
+                <w:tab w:val="left" w:pos="6915"/>
+              </w:tabs>
+              <w:jc w:val="both"/>
+            </w:pPr>
+            <w:r>
+              <w:t xml:space="preserve">RNF2 </w:t>
+            </w:r>
+            <w:r>
+              <w:t>Comparar en pantalla los tiempos de la búsqueda Binaria y tradicional</w:t>
+            </w:r>
+          </w:p>
+        </w:tc>
+      </w:tr>
+      <w:tr>
+        <w:tc>
+          <w:tcPr>
+            <w:tcW w:w="5395" w:type="dxa"/>
+          </w:tcPr>
+          <w:p>
+            <w:pPr>
+              <w:tabs>
+                <w:tab w:val="left" w:pos="6915"/>
+              </w:tabs>
+              <w:jc w:val="both"/>
+            </w:pPr>
+            <w:r>
+              <w:t>Resumen:</w:t>
+            </w:r>
+          </w:p>
+        </w:tc>
+        <w:tc>
+          <w:tcPr>
+            <w:tcW w:w="5395" w:type="dxa"/>
+          </w:tcPr>
+          <w:p>
+            <w:pPr>
+              <w:tabs>
+                <w:tab w:val="left" w:pos="6915"/>
+              </w:tabs>
+              <w:jc w:val="both"/>
+            </w:pPr>
+            <w:r>
+              <w:t xml:space="preserve">Poder observar en tiempos </w:t>
+            </w:r>
+          </w:p>
+        </w:tc>
+      </w:tr>
+      <w:tr>
+        <w:tc>
+          <w:tcPr>
+            <w:tcW w:w="5395" w:type="dxa"/>
+          </w:tcPr>
+          <w:p>
+            <w:pPr>
+              <w:tabs>
+                <w:tab w:val="left" w:pos="6915"/>
+              </w:tabs>
+              <w:jc w:val="both"/>
+            </w:pPr>
+            <w:r>
+              <w:t>Entradas:</w:t>
+            </w:r>
+          </w:p>
+        </w:tc>
+        <w:tc>
+          <w:tcPr>
+            <w:tcW w:w="5395" w:type="dxa"/>
+          </w:tcPr>
+          <w:p>
+            <w:pPr>
+              <w:tabs>
+                <w:tab w:val="left" w:pos="6915"/>
+              </w:tabs>
+              <w:jc w:val="both"/>
+            </w:pPr>
+            <w:r>
+              <w:t>Ninguna</w:t>
+            </w:r>
+          </w:p>
+        </w:tc>
+      </w:tr>
+      <w:tr>
+        <w:tc>
+          <w:tcPr>
+            <w:tcW w:w="5395" w:type="dxa"/>
+          </w:tcPr>
+          <w:p>
+            <w:pPr>
+              <w:tabs>
+                <w:tab w:val="left" w:pos="6915"/>
+              </w:tabs>
+              <w:jc w:val="both"/>
+            </w:pPr>
+            <w:r>
+              <w:t>Resultado:</w:t>
+            </w:r>
+          </w:p>
+        </w:tc>
+        <w:tc>
+          <w:tcPr>
+            <w:tcW w:w="5395" w:type="dxa"/>
+          </w:tcPr>
+          <w:p>
+            <w:pPr>
+              <w:tabs>
+                <w:tab w:val="left" w:pos="6915"/>
+              </w:tabs>
+              <w:jc w:val="both"/>
+            </w:pPr>
+            <w:r>
+              <w:t>Muestra en pantalla los tiempos de busqueda</w:t>
+            </w:r>
+          </w:p>
+        </w:tc>
+      </w:tr>
+    </w:tbl>
+    <w:p>
+      <w:pPr>
+        <w:tabs>
+          <w:tab w:val="left" w:pos="6915"/>
+        </w:tabs>
+        <w:jc w:val="both"/>
+      </w:pPr>
+    </w:p>
+    <w:tbl>
+      <w:tblPr>
+        <w:tblStyle w:val="Tablaconcuadrcula"/>
+        <w:tblW w:w="0" w:type="auto"/>
+        <w:tblLook w:val="04A0" w:firstRow="1" w:lastRow="0" w:firstColumn="1" w:lastColumn="0" w:noHBand="0" w:noVBand="1"/>
+      </w:tblPr>
+      <w:tblGrid>
+        <w:gridCol w:w="5395"/>
+        <w:gridCol w:w="5395"/>
+      </w:tblGrid>
+      <w:tr>
+        <w:tc>
+          <w:tcPr>
+            <w:tcW w:w="5395" w:type="dxa"/>
+          </w:tcPr>
+          <w:p>
+            <w:pPr>
+              <w:tabs>
+                <w:tab w:val="left" w:pos="6915"/>
+              </w:tabs>
+              <w:jc w:val="both"/>
+            </w:pPr>
+            <w:r>
+              <w:t>Nombre:</w:t>
+            </w:r>
+          </w:p>
+        </w:tc>
+        <w:tc>
+          <w:tcPr>
+            <w:tcW w:w="5395" w:type="dxa"/>
+          </w:tcPr>
+          <w:p>
+            <w:pPr>
+              <w:tabs>
+                <w:tab w:val="left" w:pos="6915"/>
+              </w:tabs>
+              <w:jc w:val="both"/>
+            </w:pPr>
+            <w:r>
+              <w:t>RNF3 Utilizar los métodos de ordenamientos de los Arrays por interfaz comparable comparator</w:t>
+            </w:r>
+          </w:p>
+        </w:tc>
+      </w:tr>
+      <w:tr>
+        <w:tc>
+          <w:tcPr>
+            <w:tcW w:w="5395" w:type="dxa"/>
+          </w:tcPr>
+          <w:p>
+            <w:pPr>
+              <w:tabs>
+                <w:tab w:val="left" w:pos="6915"/>
+              </w:tabs>
+              <w:jc w:val="both"/>
+            </w:pPr>
+            <w:r>
+              <w:t>Resumen:</w:t>
+            </w:r>
+          </w:p>
+        </w:tc>
+        <w:tc>
+          <w:tcPr>
+            <w:tcW w:w="5395" w:type="dxa"/>
+          </w:tcPr>
+          <w:p>
+            <w:pPr>
+              <w:tabs>
+                <w:tab w:val="left" w:pos="6915"/>
+              </w:tabs>
+              <w:jc w:val="both"/>
+            </w:pPr>
+            <w:r>
+              <w:t>Poder implementar dentro del programa los métodos de ordenamiento de objetos</w:t>
+            </w:r>
+          </w:p>
+        </w:tc>
+      </w:tr>
+      <w:tr>
+        <w:tc>
+          <w:tcPr>
+            <w:tcW w:w="5395" w:type="dxa"/>
+          </w:tcPr>
+          <w:p>
+            <w:pPr>
+              <w:tabs>
+                <w:tab w:val="left" w:pos="6915"/>
+              </w:tabs>
+              <w:jc w:val="both"/>
+            </w:pPr>
+            <w:r>
+              <w:t>Entradas:</w:t>
+            </w:r>
+          </w:p>
+        </w:tc>
+        <w:tc>
+          <w:tcPr>
+            <w:tcW w:w="5395" w:type="dxa"/>
+          </w:tcPr>
+          <w:p>
+            <w:pPr>
+              <w:tabs>
+                <w:tab w:val="left" w:pos="6915"/>
+              </w:tabs>
+              <w:jc w:val="both"/>
+            </w:pPr>
+            <w:r>
+              <w:t>Ninguna</w:t>
+            </w:r>
+          </w:p>
+        </w:tc>
+      </w:tr>
+      <w:tr>
+        <w:tc>
+          <w:tcPr>
+            <w:tcW w:w="5395" w:type="dxa"/>
+          </w:tcPr>
+          <w:p>
+            <w:pPr>
+              <w:tabs>
+                <w:tab w:val="left" w:pos="6915"/>
+              </w:tabs>
+              <w:jc w:val="both"/>
+            </w:pPr>
+            <w:r>
+              <w:t>Resultado:</w:t>
+            </w:r>
+          </w:p>
+        </w:tc>
+        <w:tc>
+          <w:tcPr>
+            <w:tcW w:w="5395" w:type="dxa"/>
+          </w:tcPr>
+          <w:p>
+            <w:pPr>
+              <w:tabs>
+                <w:tab w:val="left" w:pos="6915"/>
+              </w:tabs>
+              <w:jc w:val="both"/>
+              <w:rPr>
+                <w:u w:val="single"/>
+              </w:rPr>
+            </w:pPr>
+            <w:r>
+              <w:t>Se utiliza los métodos de ordenamientos para facilitar las busquedas</w:t>
+            </w:r>
+            <w:bookmarkStart w:id="0" w:name="_GoBack"/>
+            <w:bookmarkEnd w:id="0"/>
+          </w:p>
+        </w:tc>
+      </w:tr>
+    </w:tbl>
+    <w:p>
+      <w:pPr>
+        <w:tabs>
+          <w:tab w:val="left" w:pos="6915"/>
+        </w:tabs>
+        <w:jc w:val="both"/>
+      </w:pPr>
+    </w:p>
+    <w:p>
+      <w:pPr>
+        <w:tabs>
+          <w:tab w:val="left" w:pos="6915"/>
+        </w:tabs>
+        <w:jc w:val="both"/>
+      </w:pPr>
+    </w:p>
+    <w:p>
+      <w:pPr>
+        <w:tabs>
+          <w:tab w:val="left" w:pos="6915"/>
+        </w:tabs>
+        <w:jc w:val="both"/>
+      </w:pPr>
       <w:r>
         <w:t>4</w:t>
       </w:r>
-      <w:bookmarkStart w:id="0" w:name="_GoBack"/>
-      <w:bookmarkEnd w:id="0"/>
     </w:p>
     <w:tbl>
       <w:tblPr>
@@ -3663,7 +4303,7 @@
       </w:pPr>
     </w:p>
     <w:sectPr>
-      <w:headerReference w:type="default" r:id="rId9"/>
+      <w:headerReference w:type="default" r:id="rId10"/>
       <w:pgSz w:w="12240" w:h="20160"/>
       <w:pgMar w:top="720" w:right="720" w:bottom="720" w:left="720" w:header="0" w:footer="720" w:gutter="0"/>
       <w:pgNumType w:start="1"/>
@@ -4459,7 +5099,7 @@
       </w:pPr>
     </w:pPrDefault>
   </w:docDefaults>
-  <w:latentStyles w:defLockedState="0" w:defUIPriority="99" w:defSemiHidden="0" w:defUnhideWhenUsed="0" w:defQFormat="0" w:count="376">
+  <w:latentStyles w:defLockedState="0" w:defUIPriority="99" w:defSemiHidden="0" w:defUnhideWhenUsed="0" w:defQFormat="0" w:count="377">
     <w:lsdException w:name="Normal" w:uiPriority="0" w:qFormat="1"/>
     <w:lsdException w:name="heading 1" w:uiPriority="9" w:qFormat="1"/>
     <w:lsdException w:name="heading 2" w:semiHidden="1" w:uiPriority="9" w:unhideWhenUsed="1" w:qFormat="1"/>
@@ -4607,11 +5247,12 @@
     <w:lsdException w:name="Table Contemporary" w:semiHidden="1" w:unhideWhenUsed="1"/>
     <w:lsdException w:name="Table Elegant" w:semiHidden="1" w:unhideWhenUsed="1"/>
     <w:lsdException w:name="Table Professional" w:semiHidden="1" w:unhideWhenUsed="1"/>
+    <w:lsdException w:name="Table Subtle 1" w:semiHidden="1" w:unhideWhenUsed="1"/>
     <w:lsdException w:name="Table Subtle 2" w:semiHidden="1" w:unhideWhenUsed="1"/>
     <w:lsdException w:name="Table Web 1" w:semiHidden="1" w:unhideWhenUsed="1"/>
+    <w:lsdException w:name="Table Web 2" w:semiHidden="1" w:unhideWhenUsed="1"/>
     <w:lsdException w:name="Balloon Text" w:semiHidden="1" w:unhideWhenUsed="1"/>
     <w:lsdException w:name="Table Grid" w:uiPriority="39"/>
-    <w:lsdException w:name="Table Theme" w:semiHidden="1" w:unhideWhenUsed="1"/>
     <w:lsdException w:name="Placeholder Text" w:semiHidden="1"/>
     <w:lsdException w:name="No Spacing" w:uiPriority="1" w:qFormat="1"/>
     <w:lsdException w:name="Light Shading" w:uiPriority="60"/>
@@ -4832,6 +5473,7 @@
     <w:lsdException w:name="Hashtag" w:semiHidden="1" w:unhideWhenUsed="1"/>
     <w:lsdException w:name="Unresolved Mention" w:semiHidden="1" w:unhideWhenUsed="1"/>
     <w:lsdException w:name="Smart Link" w:semiHidden="1" w:unhideWhenUsed="1"/>
+    <w:lsdException w:name="Smart Link Error" w:semiHidden="1" w:unhideWhenUsed="1"/>
   </w:latentStyles>
   <w:style w:type="paragraph" w:default="1" w:styleId="Normal">
     <w:name w:val="Normal"/>
@@ -5345,4 +5987,16 @@
   </a:objectDefaults>
   <a:extraClrSchemeLst/>
 </a:theme>
+</file>
+
+<file path=customXml/item1.xml><?xml version="1.0" encoding="utf-8"?>
+<b:Sources xmlns:b="http://schemas.openxmlformats.org/officeDocument/2006/bibliography" xmlns="http://schemas.openxmlformats.org/officeDocument/2006/bibliography" SelectedStyle="\APASixthEditionOfficeOnline.xsl" StyleName="APA" Version="6"/>
+</file>
+
+<file path=customXml/itemProps1.xml><?xml version="1.0" encoding="utf-8"?>
+<ds:datastoreItem xmlns:ds="http://schemas.openxmlformats.org/officeDocument/2006/customXml" ds:itemID="{DF18720D-8D18-4B9C-912B-ACAA276DC235}">
+  <ds:schemaRefs>
+    <ds:schemaRef ds:uri="http://schemas.openxmlformats.org/officeDocument/2006/bibliography"/>
+  </ds:schemaRefs>
+</ds:datastoreItem>
 </file>
</xml_diff>